<commit_message>
inserted logo into header.docx
</commit_message>
<xml_diff>
--- a/inst/report_downloads/header.docx
+++ b/inst/report_downloads/header.docx
@@ -1,6 +1,6 @@
 
 <file path=word/document.xml><?xml version="1.0" encoding="utf-8"?>
-<w:document xmlns:wpc="http://schemas.microsoft.com/office/word/2010/wordprocessingCanvas" xmlns:cx="http://schemas.microsoft.com/office/drawing/2014/chartex" xmlns:cx1="http://schemas.microsoft.com/office/drawing/2015/9/8/chartex" xmlns:cx2="http://schemas.microsoft.com/office/drawing/2015/10/21/chartex" xmlns:cx3="http://schemas.microsoft.com/office/drawing/2016/5/9/chartex" xmlns:cx4="http://schemas.microsoft.com/office/drawing/2016/5/10/chartex" xmlns:cx5="http://schemas.microsoft.com/office/drawing/2016/5/11/chartex" xmlns:cx6="http://schemas.microsoft.com/office/drawing/2016/5/12/chartex" xmlns:cx7="http://schemas.microsoft.com/office/drawing/2016/5/13/chartex" xmlns:cx8="http://schemas.microsoft.com/office/drawing/2016/5/14/chartex" xmlns:mc="http://schemas.openxmlformats.org/markup-compatibility/2006" xmlns:aink="http://schemas.microsoft.com/office/drawing/2016/ink" xmlns:am3d="http://schemas.microsoft.com/office/drawing/2017/model3d" xmlns:o="urn:schemas-microsoft-com:office:office" xmlns:oel="http://schemas.microsoft.com/office/2019/extlst" xmlns:r="http://schemas.openxmlformats.org/officeDocument/2006/relationships" xmlns:m="http://schemas.openxmlformats.org/officeDocument/2006/math" xmlns:v="urn:schemas-microsoft-com:vml" xmlns:wp14="http://schemas.microsoft.com/office/word/2010/wordprocessingDrawing" xmlns:wp="http://schemas.openxmlformats.org/drawingml/2006/wordprocessingDrawing" xmlns:w10="urn:schemas-microsoft-com:office:word" xmlns:w="http://schemas.openxmlformats.org/wordprocessingml/2006/main" xmlns:w14="http://schemas.microsoft.com/office/word/2010/wordml" xmlns:w15="http://schemas.microsoft.com/office/word/2012/wordml" xmlns:w16cex="http://schemas.microsoft.com/office/word/2018/wordml/cex" xmlns:w16cid="http://schemas.microsoft.com/office/word/2016/wordml/cid" xmlns:w16="http://schemas.microsoft.com/office/word/2018/wordml" xmlns:w16sdtdh="http://schemas.microsoft.com/office/word/2020/wordml/sdtdatahash" xmlns:w16se="http://schemas.microsoft.com/office/word/2015/wordml/symex" xmlns:wpg="http://schemas.microsoft.com/office/word/2010/wordprocessingGroup" xmlns:wpi="http://schemas.microsoft.com/office/word/2010/wordprocessingInk" xmlns:wne="http://schemas.microsoft.com/office/word/2006/wordml" xmlns:wps="http://schemas.microsoft.com/office/word/2010/wordprocessingShape" mc:Ignorable="w14 w15 w16se w16cid w16 w16cex w16sdtdh wp14">
+<w:document xmlns:wpc="http://schemas.microsoft.com/office/word/2010/wordprocessingCanvas" xmlns:cx="http://schemas.microsoft.com/office/drawing/2014/chartex" xmlns:cx1="http://schemas.microsoft.com/office/drawing/2015/9/8/chartex" xmlns:cx2="http://schemas.microsoft.com/office/drawing/2015/10/21/chartex" xmlns:cx3="http://schemas.microsoft.com/office/drawing/2016/5/9/chartex" xmlns:cx4="http://schemas.microsoft.com/office/drawing/2016/5/10/chartex" xmlns:cx5="http://schemas.microsoft.com/office/drawing/2016/5/11/chartex" xmlns:cx6="http://schemas.microsoft.com/office/drawing/2016/5/12/chartex" xmlns:cx7="http://schemas.microsoft.com/office/drawing/2016/5/13/chartex" xmlns:cx8="http://schemas.microsoft.com/office/drawing/2016/5/14/chartex" xmlns:mc="http://schemas.openxmlformats.org/markup-compatibility/2006" xmlns:aink="http://schemas.microsoft.com/office/drawing/2016/ink" xmlns:am3d="http://schemas.microsoft.com/office/drawing/2017/model3d" xmlns:o="urn:schemas-microsoft-com:office:office" xmlns:oel="http://schemas.microsoft.com/office/2019/extlst" xmlns:r="http://schemas.openxmlformats.org/officeDocument/2006/relationships" xmlns:m="http://schemas.openxmlformats.org/officeDocument/2006/math" xmlns:v="urn:schemas-microsoft-com:vml" xmlns:wp14="http://schemas.microsoft.com/office/word/2010/wordprocessingDrawing" xmlns:wp="http://schemas.openxmlformats.org/drawingml/2006/wordprocessingDrawing" xmlns:w10="urn:schemas-microsoft-com:office:word" xmlns:w="http://schemas.openxmlformats.org/wordprocessingml/2006/main" xmlns:w14="http://schemas.microsoft.com/office/word/2010/wordml" xmlns:w15="http://schemas.microsoft.com/office/word/2012/wordml" xmlns:w16cex="http://schemas.microsoft.com/office/word/2018/wordml/cex" xmlns:w16cid="http://schemas.microsoft.com/office/word/2016/wordml/cid" xmlns:w16="http://schemas.microsoft.com/office/word/2018/wordml" xmlns:w16du="http://schemas.microsoft.com/office/word/2023/wordml/word16du" xmlns:w16sdtdh="http://schemas.microsoft.com/office/word/2020/wordml/sdtdatahash" xmlns:w16se="http://schemas.microsoft.com/office/word/2015/wordml/symex" xmlns:wpg="http://schemas.microsoft.com/office/word/2010/wordprocessingGroup" xmlns:wpi="http://schemas.microsoft.com/office/word/2010/wordprocessingInk" xmlns:wne="http://schemas.microsoft.com/office/word/2006/wordml" xmlns:wps="http://schemas.microsoft.com/office/word/2010/wordprocessingShape" mc:Ignorable="w14 w15 w16se w16cid w16 w16cex w16sdtdh w16du wp14">
   <w:body>
     <w:p>
       <w:pPr>
@@ -11,7 +11,12 @@
       </w:r>
     </w:p>
     <w:sectPr>
-      <w:headerReference w:type="default" r:id="rId7"/>
+      <w:headerReference w:type="even" r:id="rId7"/>
+      <w:headerReference w:type="default" r:id="rId8"/>
+      <w:footerReference w:type="even" r:id="rId9"/>
+      <w:footerReference w:type="default" r:id="rId10"/>
+      <w:headerReference w:type="first" r:id="rId11"/>
+      <w:footerReference w:type="first" r:id="rId12"/>
       <w:pgSz w:w="12240" w:h="15840"/>
       <w:pgMar w:top="1728" w:right="1080" w:bottom="1440" w:left="1080" w:header="720" w:footer="720" w:gutter="0"/>
       <w:cols w:space="720"/>
@@ -21,7 +26,7 @@
 </file>
 
 <file path=word/endnotes.xml><?xml version="1.0" encoding="utf-8"?>
-<w:endnotes xmlns:wpc="http://schemas.microsoft.com/office/word/2010/wordprocessingCanvas" xmlns:cx="http://schemas.microsoft.com/office/drawing/2014/chartex" xmlns:cx1="http://schemas.microsoft.com/office/drawing/2015/9/8/chartex" xmlns:cx2="http://schemas.microsoft.com/office/drawing/2015/10/21/chartex" xmlns:cx3="http://schemas.microsoft.com/office/drawing/2016/5/9/chartex" xmlns:cx4="http://schemas.microsoft.com/office/drawing/2016/5/10/chartex" xmlns:cx5="http://schemas.microsoft.com/office/drawing/2016/5/11/chartex" xmlns:cx6="http://schemas.microsoft.com/office/drawing/2016/5/12/chartex" xmlns:cx7="http://schemas.microsoft.com/office/drawing/2016/5/13/chartex" xmlns:cx8="http://schemas.microsoft.com/office/drawing/2016/5/14/chartex" xmlns:mc="http://schemas.openxmlformats.org/markup-compatibility/2006" xmlns:aink="http://schemas.microsoft.com/office/drawing/2016/ink" xmlns:am3d="http://schemas.microsoft.com/office/drawing/2017/model3d" xmlns:o="urn:schemas-microsoft-com:office:office" xmlns:oel="http://schemas.microsoft.com/office/2019/extlst" xmlns:r="http://schemas.openxmlformats.org/officeDocument/2006/relationships" xmlns:m="http://schemas.openxmlformats.org/officeDocument/2006/math" xmlns:v="urn:schemas-microsoft-com:vml" xmlns:wp14="http://schemas.microsoft.com/office/word/2010/wordprocessingDrawing" xmlns:wp="http://schemas.openxmlformats.org/drawingml/2006/wordprocessingDrawing" xmlns:w10="urn:schemas-microsoft-com:office:word" xmlns:w="http://schemas.openxmlformats.org/wordprocessingml/2006/main" xmlns:w14="http://schemas.microsoft.com/office/word/2010/wordml" xmlns:w15="http://schemas.microsoft.com/office/word/2012/wordml" xmlns:w16cex="http://schemas.microsoft.com/office/word/2018/wordml/cex" xmlns:w16cid="http://schemas.microsoft.com/office/word/2016/wordml/cid" xmlns:w16="http://schemas.microsoft.com/office/word/2018/wordml" xmlns:w16sdtdh="http://schemas.microsoft.com/office/word/2020/wordml/sdtdatahash" xmlns:w16se="http://schemas.microsoft.com/office/word/2015/wordml/symex" xmlns:wpg="http://schemas.microsoft.com/office/word/2010/wordprocessingGroup" xmlns:wpi="http://schemas.microsoft.com/office/word/2010/wordprocessingInk" xmlns:wne="http://schemas.microsoft.com/office/word/2006/wordml" xmlns:wps="http://schemas.microsoft.com/office/word/2010/wordprocessingShape" mc:Ignorable="w14 w15 w16se w16cid w16 w16cex w16sdtdh wp14">
+<w:endnotes xmlns:wpc="http://schemas.microsoft.com/office/word/2010/wordprocessingCanvas" xmlns:cx="http://schemas.microsoft.com/office/drawing/2014/chartex" xmlns:cx1="http://schemas.microsoft.com/office/drawing/2015/9/8/chartex" xmlns:cx2="http://schemas.microsoft.com/office/drawing/2015/10/21/chartex" xmlns:cx3="http://schemas.microsoft.com/office/drawing/2016/5/9/chartex" xmlns:cx4="http://schemas.microsoft.com/office/drawing/2016/5/10/chartex" xmlns:cx5="http://schemas.microsoft.com/office/drawing/2016/5/11/chartex" xmlns:cx6="http://schemas.microsoft.com/office/drawing/2016/5/12/chartex" xmlns:cx7="http://schemas.microsoft.com/office/drawing/2016/5/13/chartex" xmlns:cx8="http://schemas.microsoft.com/office/drawing/2016/5/14/chartex" xmlns:mc="http://schemas.openxmlformats.org/markup-compatibility/2006" xmlns:aink="http://schemas.microsoft.com/office/drawing/2016/ink" xmlns:am3d="http://schemas.microsoft.com/office/drawing/2017/model3d" xmlns:o="urn:schemas-microsoft-com:office:office" xmlns:oel="http://schemas.microsoft.com/office/2019/extlst" xmlns:r="http://schemas.openxmlformats.org/officeDocument/2006/relationships" xmlns:m="http://schemas.openxmlformats.org/officeDocument/2006/math" xmlns:v="urn:schemas-microsoft-com:vml" xmlns:wp14="http://schemas.microsoft.com/office/word/2010/wordprocessingDrawing" xmlns:wp="http://schemas.openxmlformats.org/drawingml/2006/wordprocessingDrawing" xmlns:w10="urn:schemas-microsoft-com:office:word" xmlns:w="http://schemas.openxmlformats.org/wordprocessingml/2006/main" xmlns:w14="http://schemas.microsoft.com/office/word/2010/wordml" xmlns:w15="http://schemas.microsoft.com/office/word/2012/wordml" xmlns:w16cex="http://schemas.microsoft.com/office/word/2018/wordml/cex" xmlns:w16cid="http://schemas.microsoft.com/office/word/2016/wordml/cid" xmlns:w16="http://schemas.microsoft.com/office/word/2018/wordml" xmlns:w16du="http://schemas.microsoft.com/office/word/2023/wordml/word16du" xmlns:w16sdtdh="http://schemas.microsoft.com/office/word/2020/wordml/sdtdatahash" xmlns:w16se="http://schemas.microsoft.com/office/word/2015/wordml/symex" xmlns:wpg="http://schemas.microsoft.com/office/word/2010/wordprocessingGroup" xmlns:wpi="http://schemas.microsoft.com/office/word/2010/wordprocessingInk" xmlns:wne="http://schemas.microsoft.com/office/word/2006/wordml" xmlns:wps="http://schemas.microsoft.com/office/word/2010/wordprocessingShape" mc:Ignorable="w14 w15 w16se w16cid w16 w16cex w16sdtdh w16du wp14">
   <w:endnote w:type="separator" w:id="-1">
     <w:p>
       <w:pPr>
@@ -45,8 +50,38 @@
 </w:endnotes>
 </file>
 
+<file path=word/footer1.xml><?xml version="1.0" encoding="utf-8"?>
+<w:ftr xmlns:wpc="http://schemas.microsoft.com/office/word/2010/wordprocessingCanvas" xmlns:cx="http://schemas.microsoft.com/office/drawing/2014/chartex" xmlns:cx1="http://schemas.microsoft.com/office/drawing/2015/9/8/chartex" xmlns:cx2="http://schemas.microsoft.com/office/drawing/2015/10/21/chartex" xmlns:cx3="http://schemas.microsoft.com/office/drawing/2016/5/9/chartex" xmlns:cx4="http://schemas.microsoft.com/office/drawing/2016/5/10/chartex" xmlns:cx5="http://schemas.microsoft.com/office/drawing/2016/5/11/chartex" xmlns:cx6="http://schemas.microsoft.com/office/drawing/2016/5/12/chartex" xmlns:cx7="http://schemas.microsoft.com/office/drawing/2016/5/13/chartex" xmlns:cx8="http://schemas.microsoft.com/office/drawing/2016/5/14/chartex" xmlns:mc="http://schemas.openxmlformats.org/markup-compatibility/2006" xmlns:aink="http://schemas.microsoft.com/office/drawing/2016/ink" xmlns:am3d="http://schemas.microsoft.com/office/drawing/2017/model3d" xmlns:o="urn:schemas-microsoft-com:office:office" xmlns:oel="http://schemas.microsoft.com/office/2019/extlst" xmlns:r="http://schemas.openxmlformats.org/officeDocument/2006/relationships" xmlns:m="http://schemas.openxmlformats.org/officeDocument/2006/math" xmlns:v="urn:schemas-microsoft-com:vml" xmlns:wp14="http://schemas.microsoft.com/office/word/2010/wordprocessingDrawing" xmlns:wp="http://schemas.openxmlformats.org/drawingml/2006/wordprocessingDrawing" xmlns:w10="urn:schemas-microsoft-com:office:word" xmlns:w="http://schemas.openxmlformats.org/wordprocessingml/2006/main" xmlns:w14="http://schemas.microsoft.com/office/word/2010/wordml" xmlns:w15="http://schemas.microsoft.com/office/word/2012/wordml" xmlns:w16cex="http://schemas.microsoft.com/office/word/2018/wordml/cex" xmlns:w16cid="http://schemas.microsoft.com/office/word/2016/wordml/cid" xmlns:w16="http://schemas.microsoft.com/office/word/2018/wordml" xmlns:w16du="http://schemas.microsoft.com/office/word/2023/wordml/word16du" xmlns:w16sdtdh="http://schemas.microsoft.com/office/word/2020/wordml/sdtdatahash" xmlns:w16se="http://schemas.microsoft.com/office/word/2015/wordml/symex" xmlns:wpg="http://schemas.microsoft.com/office/word/2010/wordprocessingGroup" xmlns:wpi="http://schemas.microsoft.com/office/word/2010/wordprocessingInk" xmlns:wne="http://schemas.microsoft.com/office/word/2006/wordml" xmlns:wps="http://schemas.microsoft.com/office/word/2010/wordprocessingShape" mc:Ignorable="w14 w15 w16se w16cid w16 w16cex w16sdtdh w16du wp14">
+  <w:p>
+    <w:pPr>
+      <w:pStyle w:val="Footer"/>
+    </w:pPr>
+  </w:p>
+</w:ftr>
+</file>
+
+<file path=word/footer2.xml><?xml version="1.0" encoding="utf-8"?>
+<w:ftr xmlns:wpc="http://schemas.microsoft.com/office/word/2010/wordprocessingCanvas" xmlns:cx="http://schemas.microsoft.com/office/drawing/2014/chartex" xmlns:cx1="http://schemas.microsoft.com/office/drawing/2015/9/8/chartex" xmlns:cx2="http://schemas.microsoft.com/office/drawing/2015/10/21/chartex" xmlns:cx3="http://schemas.microsoft.com/office/drawing/2016/5/9/chartex" xmlns:cx4="http://schemas.microsoft.com/office/drawing/2016/5/10/chartex" xmlns:cx5="http://schemas.microsoft.com/office/drawing/2016/5/11/chartex" xmlns:cx6="http://schemas.microsoft.com/office/drawing/2016/5/12/chartex" xmlns:cx7="http://schemas.microsoft.com/office/drawing/2016/5/13/chartex" xmlns:cx8="http://schemas.microsoft.com/office/drawing/2016/5/14/chartex" xmlns:mc="http://schemas.openxmlformats.org/markup-compatibility/2006" xmlns:aink="http://schemas.microsoft.com/office/drawing/2016/ink" xmlns:am3d="http://schemas.microsoft.com/office/drawing/2017/model3d" xmlns:o="urn:schemas-microsoft-com:office:office" xmlns:oel="http://schemas.microsoft.com/office/2019/extlst" xmlns:r="http://schemas.openxmlformats.org/officeDocument/2006/relationships" xmlns:m="http://schemas.openxmlformats.org/officeDocument/2006/math" xmlns:v="urn:schemas-microsoft-com:vml" xmlns:wp14="http://schemas.microsoft.com/office/word/2010/wordprocessingDrawing" xmlns:wp="http://schemas.openxmlformats.org/drawingml/2006/wordprocessingDrawing" xmlns:w10="urn:schemas-microsoft-com:office:word" xmlns:w="http://schemas.openxmlformats.org/wordprocessingml/2006/main" xmlns:w14="http://schemas.microsoft.com/office/word/2010/wordml" xmlns:w15="http://schemas.microsoft.com/office/word/2012/wordml" xmlns:w16cex="http://schemas.microsoft.com/office/word/2018/wordml/cex" xmlns:w16cid="http://schemas.microsoft.com/office/word/2016/wordml/cid" xmlns:w16="http://schemas.microsoft.com/office/word/2018/wordml" xmlns:w16du="http://schemas.microsoft.com/office/word/2023/wordml/word16du" xmlns:w16sdtdh="http://schemas.microsoft.com/office/word/2020/wordml/sdtdatahash" xmlns:w16se="http://schemas.microsoft.com/office/word/2015/wordml/symex" xmlns:wpg="http://schemas.microsoft.com/office/word/2010/wordprocessingGroup" xmlns:wpi="http://schemas.microsoft.com/office/word/2010/wordprocessingInk" xmlns:wne="http://schemas.microsoft.com/office/word/2006/wordml" xmlns:wps="http://schemas.microsoft.com/office/word/2010/wordprocessingShape" mc:Ignorable="w14 w15 w16se w16cid w16 w16cex w16sdtdh w16du wp14">
+  <w:p>
+    <w:pPr>
+      <w:pStyle w:val="Footer"/>
+    </w:pPr>
+  </w:p>
+</w:ftr>
+</file>
+
+<file path=word/footer3.xml><?xml version="1.0" encoding="utf-8"?>
+<w:ftr xmlns:wpc="http://schemas.microsoft.com/office/word/2010/wordprocessingCanvas" xmlns:cx="http://schemas.microsoft.com/office/drawing/2014/chartex" xmlns:cx1="http://schemas.microsoft.com/office/drawing/2015/9/8/chartex" xmlns:cx2="http://schemas.microsoft.com/office/drawing/2015/10/21/chartex" xmlns:cx3="http://schemas.microsoft.com/office/drawing/2016/5/9/chartex" xmlns:cx4="http://schemas.microsoft.com/office/drawing/2016/5/10/chartex" xmlns:cx5="http://schemas.microsoft.com/office/drawing/2016/5/11/chartex" xmlns:cx6="http://schemas.microsoft.com/office/drawing/2016/5/12/chartex" xmlns:cx7="http://schemas.microsoft.com/office/drawing/2016/5/13/chartex" xmlns:cx8="http://schemas.microsoft.com/office/drawing/2016/5/14/chartex" xmlns:mc="http://schemas.openxmlformats.org/markup-compatibility/2006" xmlns:aink="http://schemas.microsoft.com/office/drawing/2016/ink" xmlns:am3d="http://schemas.microsoft.com/office/drawing/2017/model3d" xmlns:o="urn:schemas-microsoft-com:office:office" xmlns:oel="http://schemas.microsoft.com/office/2019/extlst" xmlns:r="http://schemas.openxmlformats.org/officeDocument/2006/relationships" xmlns:m="http://schemas.openxmlformats.org/officeDocument/2006/math" xmlns:v="urn:schemas-microsoft-com:vml" xmlns:wp14="http://schemas.microsoft.com/office/word/2010/wordprocessingDrawing" xmlns:wp="http://schemas.openxmlformats.org/drawingml/2006/wordprocessingDrawing" xmlns:w10="urn:schemas-microsoft-com:office:word" xmlns:w="http://schemas.openxmlformats.org/wordprocessingml/2006/main" xmlns:w14="http://schemas.microsoft.com/office/word/2010/wordml" xmlns:w15="http://schemas.microsoft.com/office/word/2012/wordml" xmlns:w16cex="http://schemas.microsoft.com/office/word/2018/wordml/cex" xmlns:w16cid="http://schemas.microsoft.com/office/word/2016/wordml/cid" xmlns:w16="http://schemas.microsoft.com/office/word/2018/wordml" xmlns:w16du="http://schemas.microsoft.com/office/word/2023/wordml/word16du" xmlns:w16sdtdh="http://schemas.microsoft.com/office/word/2020/wordml/sdtdatahash" xmlns:w16se="http://schemas.microsoft.com/office/word/2015/wordml/symex" xmlns:wpg="http://schemas.microsoft.com/office/word/2010/wordprocessingGroup" xmlns:wpi="http://schemas.microsoft.com/office/word/2010/wordprocessingInk" xmlns:wne="http://schemas.microsoft.com/office/word/2006/wordml" xmlns:wps="http://schemas.microsoft.com/office/word/2010/wordprocessingShape" mc:Ignorable="w14 w15 w16se w16cid w16 w16cex w16sdtdh w16du wp14">
+  <w:p>
+    <w:pPr>
+      <w:pStyle w:val="Footer"/>
+    </w:pPr>
+  </w:p>
+</w:ftr>
+</file>
+
 <file path=word/footnotes.xml><?xml version="1.0" encoding="utf-8"?>
-<w:footnotes xmlns:wpc="http://schemas.microsoft.com/office/word/2010/wordprocessingCanvas" xmlns:cx="http://schemas.microsoft.com/office/drawing/2014/chartex" xmlns:cx1="http://schemas.microsoft.com/office/drawing/2015/9/8/chartex" xmlns:cx2="http://schemas.microsoft.com/office/drawing/2015/10/21/chartex" xmlns:cx3="http://schemas.microsoft.com/office/drawing/2016/5/9/chartex" xmlns:cx4="http://schemas.microsoft.com/office/drawing/2016/5/10/chartex" xmlns:cx5="http://schemas.microsoft.com/office/drawing/2016/5/11/chartex" xmlns:cx6="http://schemas.microsoft.com/office/drawing/2016/5/12/chartex" xmlns:cx7="http://schemas.microsoft.com/office/drawing/2016/5/13/chartex" xmlns:cx8="http://schemas.microsoft.com/office/drawing/2016/5/14/chartex" xmlns:mc="http://schemas.openxmlformats.org/markup-compatibility/2006" xmlns:aink="http://schemas.microsoft.com/office/drawing/2016/ink" xmlns:am3d="http://schemas.microsoft.com/office/drawing/2017/model3d" xmlns:o="urn:schemas-microsoft-com:office:office" xmlns:oel="http://schemas.microsoft.com/office/2019/extlst" xmlns:r="http://schemas.openxmlformats.org/officeDocument/2006/relationships" xmlns:m="http://schemas.openxmlformats.org/officeDocument/2006/math" xmlns:v="urn:schemas-microsoft-com:vml" xmlns:wp14="http://schemas.microsoft.com/office/word/2010/wordprocessingDrawing" xmlns:wp="http://schemas.openxmlformats.org/drawingml/2006/wordprocessingDrawing" xmlns:w10="urn:schemas-microsoft-com:office:word" xmlns:w="http://schemas.openxmlformats.org/wordprocessingml/2006/main" xmlns:w14="http://schemas.microsoft.com/office/word/2010/wordml" xmlns:w15="http://schemas.microsoft.com/office/word/2012/wordml" xmlns:w16cex="http://schemas.microsoft.com/office/word/2018/wordml/cex" xmlns:w16cid="http://schemas.microsoft.com/office/word/2016/wordml/cid" xmlns:w16="http://schemas.microsoft.com/office/word/2018/wordml" xmlns:w16sdtdh="http://schemas.microsoft.com/office/word/2020/wordml/sdtdatahash" xmlns:w16se="http://schemas.microsoft.com/office/word/2015/wordml/symex" xmlns:wpg="http://schemas.microsoft.com/office/word/2010/wordprocessingGroup" xmlns:wpi="http://schemas.microsoft.com/office/word/2010/wordprocessingInk" xmlns:wne="http://schemas.microsoft.com/office/word/2006/wordml" xmlns:wps="http://schemas.microsoft.com/office/word/2010/wordprocessingShape" mc:Ignorable="w14 w15 w16se w16cid w16 w16cex w16sdtdh wp14">
+<w:footnotes xmlns:wpc="http://schemas.microsoft.com/office/word/2010/wordprocessingCanvas" xmlns:cx="http://schemas.microsoft.com/office/drawing/2014/chartex" xmlns:cx1="http://schemas.microsoft.com/office/drawing/2015/9/8/chartex" xmlns:cx2="http://schemas.microsoft.com/office/drawing/2015/10/21/chartex" xmlns:cx3="http://schemas.microsoft.com/office/drawing/2016/5/9/chartex" xmlns:cx4="http://schemas.microsoft.com/office/drawing/2016/5/10/chartex" xmlns:cx5="http://schemas.microsoft.com/office/drawing/2016/5/11/chartex" xmlns:cx6="http://schemas.microsoft.com/office/drawing/2016/5/12/chartex" xmlns:cx7="http://schemas.microsoft.com/office/drawing/2016/5/13/chartex" xmlns:cx8="http://schemas.microsoft.com/office/drawing/2016/5/14/chartex" xmlns:mc="http://schemas.openxmlformats.org/markup-compatibility/2006" xmlns:aink="http://schemas.microsoft.com/office/drawing/2016/ink" xmlns:am3d="http://schemas.microsoft.com/office/drawing/2017/model3d" xmlns:o="urn:schemas-microsoft-com:office:office" xmlns:oel="http://schemas.microsoft.com/office/2019/extlst" xmlns:r="http://schemas.openxmlformats.org/officeDocument/2006/relationships" xmlns:m="http://schemas.openxmlformats.org/officeDocument/2006/math" xmlns:v="urn:schemas-microsoft-com:vml" xmlns:wp14="http://schemas.microsoft.com/office/word/2010/wordprocessingDrawing" xmlns:wp="http://schemas.openxmlformats.org/drawingml/2006/wordprocessingDrawing" xmlns:w10="urn:schemas-microsoft-com:office:word" xmlns:w="http://schemas.openxmlformats.org/wordprocessingml/2006/main" xmlns:w14="http://schemas.microsoft.com/office/word/2010/wordml" xmlns:w15="http://schemas.microsoft.com/office/word/2012/wordml" xmlns:w16cex="http://schemas.microsoft.com/office/word/2018/wordml/cex" xmlns:w16cid="http://schemas.microsoft.com/office/word/2016/wordml/cid" xmlns:w16="http://schemas.microsoft.com/office/word/2018/wordml" xmlns:w16du="http://schemas.microsoft.com/office/word/2023/wordml/word16du" xmlns:w16sdtdh="http://schemas.microsoft.com/office/word/2020/wordml/sdtdatahash" xmlns:w16se="http://schemas.microsoft.com/office/word/2015/wordml/symex" xmlns:wpg="http://schemas.microsoft.com/office/word/2010/wordprocessingGroup" xmlns:wpi="http://schemas.microsoft.com/office/word/2010/wordprocessingInk" xmlns:wne="http://schemas.microsoft.com/office/word/2006/wordml" xmlns:wps="http://schemas.microsoft.com/office/word/2010/wordprocessingShape" mc:Ignorable="w14 w15 w16se w16cid w16 w16cex w16sdtdh w16du wp14">
   <w:footnote w:type="separator" w:id="-1">
     <w:p>
       <w:r>
@@ -65,7 +100,17 @@
 </file>
 
 <file path=word/header1.xml><?xml version="1.0" encoding="utf-8"?>
-<w:hdr xmlns:wpc="http://schemas.microsoft.com/office/word/2010/wordprocessingCanvas" xmlns:cx="http://schemas.microsoft.com/office/drawing/2014/chartex" xmlns:cx1="http://schemas.microsoft.com/office/drawing/2015/9/8/chartex" xmlns:cx2="http://schemas.microsoft.com/office/drawing/2015/10/21/chartex" xmlns:cx3="http://schemas.microsoft.com/office/drawing/2016/5/9/chartex" xmlns:cx4="http://schemas.microsoft.com/office/drawing/2016/5/10/chartex" xmlns:cx5="http://schemas.microsoft.com/office/drawing/2016/5/11/chartex" xmlns:cx6="http://schemas.microsoft.com/office/drawing/2016/5/12/chartex" xmlns:cx7="http://schemas.microsoft.com/office/drawing/2016/5/13/chartex" xmlns:cx8="http://schemas.microsoft.com/office/drawing/2016/5/14/chartex" xmlns:mc="http://schemas.openxmlformats.org/markup-compatibility/2006" xmlns:aink="http://schemas.microsoft.com/office/drawing/2016/ink" xmlns:am3d="http://schemas.microsoft.com/office/drawing/2017/model3d" xmlns:o="urn:schemas-microsoft-com:office:office" xmlns:oel="http://schemas.microsoft.com/office/2019/extlst" xmlns:r="http://schemas.openxmlformats.org/officeDocument/2006/relationships" xmlns:m="http://schemas.openxmlformats.org/officeDocument/2006/math" xmlns:v="urn:schemas-microsoft-com:vml" xmlns:wp14="http://schemas.microsoft.com/office/word/2010/wordprocessingDrawing" xmlns:wp="http://schemas.openxmlformats.org/drawingml/2006/wordprocessingDrawing" xmlns:w10="urn:schemas-microsoft-com:office:word" xmlns:w="http://schemas.openxmlformats.org/wordprocessingml/2006/main" xmlns:w14="http://schemas.microsoft.com/office/word/2010/wordml" xmlns:w15="http://schemas.microsoft.com/office/word/2012/wordml" xmlns:w16cex="http://schemas.microsoft.com/office/word/2018/wordml/cex" xmlns:w16cid="http://schemas.microsoft.com/office/word/2016/wordml/cid" xmlns:w16="http://schemas.microsoft.com/office/word/2018/wordml" xmlns:w16sdtdh="http://schemas.microsoft.com/office/word/2020/wordml/sdtdatahash" xmlns:w16se="http://schemas.microsoft.com/office/word/2015/wordml/symex" xmlns:wpg="http://schemas.microsoft.com/office/word/2010/wordprocessingGroup" xmlns:wpi="http://schemas.microsoft.com/office/word/2010/wordprocessingInk" xmlns:wne="http://schemas.microsoft.com/office/word/2006/wordml" xmlns:wps="http://schemas.microsoft.com/office/word/2010/wordprocessingShape" mc:Ignorable="w14 w15 w16se w16cid w16 w16cex w16sdtdh wp14">
+<w:hdr xmlns:wpc="http://schemas.microsoft.com/office/word/2010/wordprocessingCanvas" xmlns:cx="http://schemas.microsoft.com/office/drawing/2014/chartex" xmlns:cx1="http://schemas.microsoft.com/office/drawing/2015/9/8/chartex" xmlns:cx2="http://schemas.microsoft.com/office/drawing/2015/10/21/chartex" xmlns:cx3="http://schemas.microsoft.com/office/drawing/2016/5/9/chartex" xmlns:cx4="http://schemas.microsoft.com/office/drawing/2016/5/10/chartex" xmlns:cx5="http://schemas.microsoft.com/office/drawing/2016/5/11/chartex" xmlns:cx6="http://schemas.microsoft.com/office/drawing/2016/5/12/chartex" xmlns:cx7="http://schemas.microsoft.com/office/drawing/2016/5/13/chartex" xmlns:cx8="http://schemas.microsoft.com/office/drawing/2016/5/14/chartex" xmlns:mc="http://schemas.openxmlformats.org/markup-compatibility/2006" xmlns:aink="http://schemas.microsoft.com/office/drawing/2016/ink" xmlns:am3d="http://schemas.microsoft.com/office/drawing/2017/model3d" xmlns:o="urn:schemas-microsoft-com:office:office" xmlns:oel="http://schemas.microsoft.com/office/2019/extlst" xmlns:r="http://schemas.openxmlformats.org/officeDocument/2006/relationships" xmlns:m="http://schemas.openxmlformats.org/officeDocument/2006/math" xmlns:v="urn:schemas-microsoft-com:vml" xmlns:wp14="http://schemas.microsoft.com/office/word/2010/wordprocessingDrawing" xmlns:wp="http://schemas.openxmlformats.org/drawingml/2006/wordprocessingDrawing" xmlns:w10="urn:schemas-microsoft-com:office:word" xmlns:w="http://schemas.openxmlformats.org/wordprocessingml/2006/main" xmlns:w14="http://schemas.microsoft.com/office/word/2010/wordml" xmlns:w15="http://schemas.microsoft.com/office/word/2012/wordml" xmlns:w16cex="http://schemas.microsoft.com/office/word/2018/wordml/cex" xmlns:w16cid="http://schemas.microsoft.com/office/word/2016/wordml/cid" xmlns:w16="http://schemas.microsoft.com/office/word/2018/wordml" xmlns:w16du="http://schemas.microsoft.com/office/word/2023/wordml/word16du" xmlns:w16sdtdh="http://schemas.microsoft.com/office/word/2020/wordml/sdtdatahash" xmlns:w16se="http://schemas.microsoft.com/office/word/2015/wordml/symex" xmlns:wpg="http://schemas.microsoft.com/office/word/2010/wordprocessingGroup" xmlns:wpi="http://schemas.microsoft.com/office/word/2010/wordprocessingInk" xmlns:wne="http://schemas.microsoft.com/office/word/2006/wordml" xmlns:wps="http://schemas.microsoft.com/office/word/2010/wordprocessingShape" mc:Ignorable="w14 w15 w16se w16cid w16 w16cex w16sdtdh w16du wp14">
+  <w:p>
+    <w:pPr>
+      <w:pStyle w:val="Header"/>
+    </w:pPr>
+  </w:p>
+</w:hdr>
+</file>
+
+<file path=word/header2.xml><?xml version="1.0" encoding="utf-8"?>
+<w:hdr xmlns:wpc="http://schemas.microsoft.com/office/word/2010/wordprocessingCanvas" xmlns:cx="http://schemas.microsoft.com/office/drawing/2014/chartex" xmlns:cx1="http://schemas.microsoft.com/office/drawing/2015/9/8/chartex" xmlns:cx2="http://schemas.microsoft.com/office/drawing/2015/10/21/chartex" xmlns:cx3="http://schemas.microsoft.com/office/drawing/2016/5/9/chartex" xmlns:cx4="http://schemas.microsoft.com/office/drawing/2016/5/10/chartex" xmlns:cx5="http://schemas.microsoft.com/office/drawing/2016/5/11/chartex" xmlns:cx6="http://schemas.microsoft.com/office/drawing/2016/5/12/chartex" xmlns:cx7="http://schemas.microsoft.com/office/drawing/2016/5/13/chartex" xmlns:cx8="http://schemas.microsoft.com/office/drawing/2016/5/14/chartex" xmlns:mc="http://schemas.openxmlformats.org/markup-compatibility/2006" xmlns:aink="http://schemas.microsoft.com/office/drawing/2016/ink" xmlns:am3d="http://schemas.microsoft.com/office/drawing/2017/model3d" xmlns:o="urn:schemas-microsoft-com:office:office" xmlns:oel="http://schemas.microsoft.com/office/2019/extlst" xmlns:r="http://schemas.openxmlformats.org/officeDocument/2006/relationships" xmlns:m="http://schemas.openxmlformats.org/officeDocument/2006/math" xmlns:v="urn:schemas-microsoft-com:vml" xmlns:wp14="http://schemas.microsoft.com/office/word/2010/wordprocessingDrawing" xmlns:wp="http://schemas.openxmlformats.org/drawingml/2006/wordprocessingDrawing" xmlns:w10="urn:schemas-microsoft-com:office:word" xmlns:w="http://schemas.openxmlformats.org/wordprocessingml/2006/main" xmlns:w14="http://schemas.microsoft.com/office/word/2010/wordml" xmlns:w15="http://schemas.microsoft.com/office/word/2012/wordml" xmlns:w16cex="http://schemas.microsoft.com/office/word/2018/wordml/cex" xmlns:w16cid="http://schemas.microsoft.com/office/word/2016/wordml/cid" xmlns:w16="http://schemas.microsoft.com/office/word/2018/wordml" xmlns:w16du="http://schemas.microsoft.com/office/word/2023/wordml/word16du" xmlns:w16sdtdh="http://schemas.microsoft.com/office/word/2020/wordml/sdtdatahash" xmlns:w16se="http://schemas.microsoft.com/office/word/2015/wordml/symex" xmlns:wpg="http://schemas.microsoft.com/office/word/2010/wordprocessingGroup" xmlns:wpi="http://schemas.microsoft.com/office/word/2010/wordprocessingInk" xmlns:wne="http://schemas.microsoft.com/office/word/2006/wordml" xmlns:wps="http://schemas.microsoft.com/office/word/2010/wordprocessingShape" mc:Ignorable="w14 w15 w16se w16cid w16 w16cex w16sdtdh w16du wp14">
   <w:p>
     <w:pPr>
       <w:pStyle w:val="Header"/>
@@ -74,32 +119,17 @@
   <w:p>
     <w:pPr>
       <w:pStyle w:val="Header"/>
+      <w:jc w:val="right"/>
     </w:pPr>
     <w:r>
       <w:rPr>
         <w:noProof/>
       </w:rPr>
       <w:drawing>
-        <wp:anchor distT="0" distB="0" distL="114300" distR="114300" simplePos="0" relativeHeight="251659264" behindDoc="1" locked="0" layoutInCell="1" allowOverlap="1" wp14:anchorId="21640DEB" wp14:editId="4240500F">
-          <wp:simplePos x="0" y="0"/>
-          <wp:positionH relativeFrom="margin">
-            <wp:align>right</wp:align>
-          </wp:positionH>
-          <wp:positionV relativeFrom="paragraph">
-            <wp:posOffset>-289560</wp:posOffset>
-          </wp:positionV>
-          <wp:extent cx="896112" cy="740664"/>
-          <wp:effectExtent l="0" t="0" r="0" b="2540"/>
-          <wp:wrapTight wrapText="bothSides">
-            <wp:wrapPolygon edited="0">
-              <wp:start x="0" y="0"/>
-              <wp:lineTo x="0" y="21118"/>
-              <wp:lineTo x="21125" y="21118"/>
-              <wp:lineTo x="21125" y="0"/>
-              <wp:lineTo x="0" y="0"/>
-            </wp:wrapPolygon>
-          </wp:wrapTight>
-          <wp:docPr id="2" name="Picture 2" descr="Icon&#10;&#10;Description automatically generated with medium confidence"/>
+        <wp:inline distT="0" distB="0" distL="0" distR="0" wp14:anchorId="60ADACE4" wp14:editId="20474CB2">
+          <wp:extent cx="916305" cy="763832"/>
+          <wp:effectExtent l="0" t="0" r="0" b="0"/>
+          <wp:docPr id="694716622" name="Picture 1" descr="A screen shot of a computer&#10;&#10;Description automatically generated"/>
           <wp:cNvGraphicFramePr>
             <a:graphicFrameLocks xmlns:a="http://schemas.openxmlformats.org/drawingml/2006/main" noChangeAspect="1"/>
           </wp:cNvGraphicFramePr>
@@ -107,11 +137,11 @@
             <a:graphicData uri="http://schemas.openxmlformats.org/drawingml/2006/picture">
               <pic:pic xmlns:pic="http://schemas.openxmlformats.org/drawingml/2006/picture">
                 <pic:nvPicPr>
-                  <pic:cNvPr id="1" name="Picture 1" descr="Icon&#10;&#10;Description automatically generated with medium confidence"/>
+                  <pic:cNvPr id="694716622" name="Picture 1" descr="A screen shot of a computer&#10;&#10;Description automatically generated"/>
                   <pic:cNvPicPr/>
                 </pic:nvPicPr>
                 <pic:blipFill>
-                  <a:blip r:embed="rId1" cstate="print">
+                  <a:blip r:embed="rId1">
                     <a:extLst>
                       <a:ext uri="{28A0092B-C50C-407E-A947-70E740481C1C}">
                         <a14:useLocalDpi xmlns:a14="http://schemas.microsoft.com/office/drawing/2010/main" val="0"/>
@@ -125,7 +155,7 @@
                 <pic:spPr>
                   <a:xfrm>
                     <a:off x="0" y="0"/>
-                    <a:ext cx="896112" cy="740664"/>
+                    <a:ext cx="924162" cy="770382"/>
                   </a:xfrm>
                   <a:prstGeom prst="rect">
                     <a:avLst/>
@@ -134,21 +164,25 @@
               </pic:pic>
             </a:graphicData>
           </a:graphic>
-          <wp14:sizeRelH relativeFrom="margin">
-            <wp14:pctWidth>0</wp14:pctWidth>
-          </wp14:sizeRelH>
-          <wp14:sizeRelV relativeFrom="margin">
-            <wp14:pctHeight>0</wp14:pctHeight>
-          </wp14:sizeRelV>
-        </wp:anchor>
+        </wp:inline>
       </w:drawing>
     </w:r>
   </w:p>
 </w:hdr>
 </file>
 
+<file path=word/header3.xml><?xml version="1.0" encoding="utf-8"?>
+<w:hdr xmlns:wpc="http://schemas.microsoft.com/office/word/2010/wordprocessingCanvas" xmlns:cx="http://schemas.microsoft.com/office/drawing/2014/chartex" xmlns:cx1="http://schemas.microsoft.com/office/drawing/2015/9/8/chartex" xmlns:cx2="http://schemas.microsoft.com/office/drawing/2015/10/21/chartex" xmlns:cx3="http://schemas.microsoft.com/office/drawing/2016/5/9/chartex" xmlns:cx4="http://schemas.microsoft.com/office/drawing/2016/5/10/chartex" xmlns:cx5="http://schemas.microsoft.com/office/drawing/2016/5/11/chartex" xmlns:cx6="http://schemas.microsoft.com/office/drawing/2016/5/12/chartex" xmlns:cx7="http://schemas.microsoft.com/office/drawing/2016/5/13/chartex" xmlns:cx8="http://schemas.microsoft.com/office/drawing/2016/5/14/chartex" xmlns:mc="http://schemas.openxmlformats.org/markup-compatibility/2006" xmlns:aink="http://schemas.microsoft.com/office/drawing/2016/ink" xmlns:am3d="http://schemas.microsoft.com/office/drawing/2017/model3d" xmlns:o="urn:schemas-microsoft-com:office:office" xmlns:oel="http://schemas.microsoft.com/office/2019/extlst" xmlns:r="http://schemas.openxmlformats.org/officeDocument/2006/relationships" xmlns:m="http://schemas.openxmlformats.org/officeDocument/2006/math" xmlns:v="urn:schemas-microsoft-com:vml" xmlns:wp14="http://schemas.microsoft.com/office/word/2010/wordprocessingDrawing" xmlns:wp="http://schemas.openxmlformats.org/drawingml/2006/wordprocessingDrawing" xmlns:w10="urn:schemas-microsoft-com:office:word" xmlns:w="http://schemas.openxmlformats.org/wordprocessingml/2006/main" xmlns:w14="http://schemas.microsoft.com/office/word/2010/wordml" xmlns:w15="http://schemas.microsoft.com/office/word/2012/wordml" xmlns:w16cex="http://schemas.microsoft.com/office/word/2018/wordml/cex" xmlns:w16cid="http://schemas.microsoft.com/office/word/2016/wordml/cid" xmlns:w16="http://schemas.microsoft.com/office/word/2018/wordml" xmlns:w16du="http://schemas.microsoft.com/office/word/2023/wordml/word16du" xmlns:w16sdtdh="http://schemas.microsoft.com/office/word/2020/wordml/sdtdatahash" xmlns:w16se="http://schemas.microsoft.com/office/word/2015/wordml/symex" xmlns:wpg="http://schemas.microsoft.com/office/word/2010/wordprocessingGroup" xmlns:wpi="http://schemas.microsoft.com/office/word/2010/wordprocessingInk" xmlns:wne="http://schemas.microsoft.com/office/word/2006/wordml" xmlns:wps="http://schemas.microsoft.com/office/word/2010/wordprocessingShape" mc:Ignorable="w14 w15 w16se w16cid w16 w16cex w16sdtdh w16du wp14">
+  <w:p>
+    <w:pPr>
+      <w:pStyle w:val="Header"/>
+    </w:pPr>
+  </w:p>
+</w:hdr>
+</file>
+
 <file path=word/numbering.xml><?xml version="1.0" encoding="utf-8"?>
-<w:numbering xmlns:wpc="http://schemas.microsoft.com/office/word/2010/wordprocessingCanvas" xmlns:cx="http://schemas.microsoft.com/office/drawing/2014/chartex" xmlns:cx1="http://schemas.microsoft.com/office/drawing/2015/9/8/chartex" xmlns:cx2="http://schemas.microsoft.com/office/drawing/2015/10/21/chartex" xmlns:cx3="http://schemas.microsoft.com/office/drawing/2016/5/9/chartex" xmlns:cx4="http://schemas.microsoft.com/office/drawing/2016/5/10/chartex" xmlns:cx5="http://schemas.microsoft.com/office/drawing/2016/5/11/chartex" xmlns:cx6="http://schemas.microsoft.com/office/drawing/2016/5/12/chartex" xmlns:cx7="http://schemas.microsoft.com/office/drawing/2016/5/13/chartex" xmlns:cx8="http://schemas.microsoft.com/office/drawing/2016/5/14/chartex" xmlns:mc="http://schemas.openxmlformats.org/markup-compatibility/2006" xmlns:aink="http://schemas.microsoft.com/office/drawing/2016/ink" xmlns:am3d="http://schemas.microsoft.com/office/drawing/2017/model3d" xmlns:o="urn:schemas-microsoft-com:office:office" xmlns:oel="http://schemas.microsoft.com/office/2019/extlst" xmlns:r="http://schemas.openxmlformats.org/officeDocument/2006/relationships" xmlns:m="http://schemas.openxmlformats.org/officeDocument/2006/math" xmlns:v="urn:schemas-microsoft-com:vml" xmlns:wp14="http://schemas.microsoft.com/office/word/2010/wordprocessingDrawing" xmlns:wp="http://schemas.openxmlformats.org/drawingml/2006/wordprocessingDrawing" xmlns:w10="urn:schemas-microsoft-com:office:word" xmlns:w="http://schemas.openxmlformats.org/wordprocessingml/2006/main" xmlns:w14="http://schemas.microsoft.com/office/word/2010/wordml" xmlns:w15="http://schemas.microsoft.com/office/word/2012/wordml" xmlns:w16cex="http://schemas.microsoft.com/office/word/2018/wordml/cex" xmlns:w16cid="http://schemas.microsoft.com/office/word/2016/wordml/cid" xmlns:w16="http://schemas.microsoft.com/office/word/2018/wordml" xmlns:w16sdtdh="http://schemas.microsoft.com/office/word/2020/wordml/sdtdatahash" xmlns:w16se="http://schemas.microsoft.com/office/word/2015/wordml/symex" xmlns:wpg="http://schemas.microsoft.com/office/word/2010/wordprocessingGroup" xmlns:wpi="http://schemas.microsoft.com/office/word/2010/wordprocessingInk" xmlns:wne="http://schemas.microsoft.com/office/word/2006/wordml" xmlns:wps="http://schemas.microsoft.com/office/word/2010/wordprocessingShape" mc:Ignorable="w14 w15 w16se w16cid w16 w16cex w16sdtdh wp14">
+<w:numbering xmlns:wpc="http://schemas.microsoft.com/office/word/2010/wordprocessingCanvas" xmlns:cx="http://schemas.microsoft.com/office/drawing/2014/chartex" xmlns:cx1="http://schemas.microsoft.com/office/drawing/2015/9/8/chartex" xmlns:cx2="http://schemas.microsoft.com/office/drawing/2015/10/21/chartex" xmlns:cx3="http://schemas.microsoft.com/office/drawing/2016/5/9/chartex" xmlns:cx4="http://schemas.microsoft.com/office/drawing/2016/5/10/chartex" xmlns:cx5="http://schemas.microsoft.com/office/drawing/2016/5/11/chartex" xmlns:cx6="http://schemas.microsoft.com/office/drawing/2016/5/12/chartex" xmlns:cx7="http://schemas.microsoft.com/office/drawing/2016/5/13/chartex" xmlns:cx8="http://schemas.microsoft.com/office/drawing/2016/5/14/chartex" xmlns:mc="http://schemas.openxmlformats.org/markup-compatibility/2006" xmlns:aink="http://schemas.microsoft.com/office/drawing/2016/ink" xmlns:am3d="http://schemas.microsoft.com/office/drawing/2017/model3d" xmlns:o="urn:schemas-microsoft-com:office:office" xmlns:oel="http://schemas.microsoft.com/office/2019/extlst" xmlns:r="http://schemas.openxmlformats.org/officeDocument/2006/relationships" xmlns:m="http://schemas.openxmlformats.org/officeDocument/2006/math" xmlns:v="urn:schemas-microsoft-com:vml" xmlns:wp14="http://schemas.microsoft.com/office/word/2010/wordprocessingDrawing" xmlns:wp="http://schemas.openxmlformats.org/drawingml/2006/wordprocessingDrawing" xmlns:w10="urn:schemas-microsoft-com:office:word" xmlns:w="http://schemas.openxmlformats.org/wordprocessingml/2006/main" xmlns:w14="http://schemas.microsoft.com/office/word/2010/wordml" xmlns:w15="http://schemas.microsoft.com/office/word/2012/wordml" xmlns:w16cex="http://schemas.microsoft.com/office/word/2018/wordml/cex" xmlns:w16cid="http://schemas.microsoft.com/office/word/2016/wordml/cid" xmlns:w16="http://schemas.microsoft.com/office/word/2018/wordml" xmlns:w16du="http://schemas.microsoft.com/office/word/2023/wordml/word16du" xmlns:w16sdtdh="http://schemas.microsoft.com/office/word/2020/wordml/sdtdatahash" xmlns:w16se="http://schemas.microsoft.com/office/word/2015/wordml/symex" xmlns:wpg="http://schemas.microsoft.com/office/word/2010/wordprocessingGroup" xmlns:wpi="http://schemas.microsoft.com/office/word/2010/wordprocessingInk" xmlns:wne="http://schemas.microsoft.com/office/word/2006/wordml" xmlns:wps="http://schemas.microsoft.com/office/word/2010/wordprocessingShape" mc:Ignorable="w14 w15 w16se w16cid w16 w16cex w16sdtdh w16du wp14">
   <w:abstractNum w:abstractNumId="0" w15:restartNumberingAfterBreak="0">
     <w:nsid w:val="FFFFFF7C"/>
     <w:multiLevelType w:val="singleLevel"/>
@@ -448,7 +482,7 @@
 </file>
 
 <file path=word/styles.xml><?xml version="1.0" encoding="utf-8"?>
-<w:styles xmlns:mc="http://schemas.openxmlformats.org/markup-compatibility/2006" xmlns:r="http://schemas.openxmlformats.org/officeDocument/2006/relationships" xmlns:w="http://schemas.openxmlformats.org/wordprocessingml/2006/main" xmlns:w14="http://schemas.microsoft.com/office/word/2010/wordml" xmlns:w15="http://schemas.microsoft.com/office/word/2012/wordml" xmlns:w16cex="http://schemas.microsoft.com/office/word/2018/wordml/cex" xmlns:w16cid="http://schemas.microsoft.com/office/word/2016/wordml/cid" xmlns:w16="http://schemas.microsoft.com/office/word/2018/wordml" xmlns:w16sdtdh="http://schemas.microsoft.com/office/word/2020/wordml/sdtdatahash" xmlns:w16se="http://schemas.microsoft.com/office/word/2015/wordml/symex" mc:Ignorable="w14 w15 w16se w16cid w16 w16cex w16sdtdh">
+<w:styles xmlns:mc="http://schemas.openxmlformats.org/markup-compatibility/2006" xmlns:r="http://schemas.openxmlformats.org/officeDocument/2006/relationships" xmlns:w="http://schemas.openxmlformats.org/wordprocessingml/2006/main" xmlns:w14="http://schemas.microsoft.com/office/word/2010/wordml" xmlns:w15="http://schemas.microsoft.com/office/word/2012/wordml" xmlns:w16cex="http://schemas.microsoft.com/office/word/2018/wordml/cex" xmlns:w16cid="http://schemas.microsoft.com/office/word/2016/wordml/cid" xmlns:w16="http://schemas.microsoft.com/office/word/2018/wordml" xmlns:w16du="http://schemas.microsoft.com/office/word/2023/wordml/word16du" xmlns:w16sdtdh="http://schemas.microsoft.com/office/word/2020/wordml/sdtdatahash" xmlns:w16se="http://schemas.microsoft.com/office/word/2015/wordml/symex" mc:Ignorable="w14 w15 w16se w16cid w16 w16cex w16sdtdh w16du">
   <w:docDefaults>
     <w:rPrDefault>
       <w:rPr>

</xml_diff>